<commit_message>
Still working on the defense!
</commit_message>
<xml_diff>
--- a/SGA 315 - Teaching Portfolio Annotations.docx
+++ b/SGA 315 - Teaching Portfolio Annotations.docx
@@ -195,9 +195,9 @@
             </w:tcBorders>
           </w:tcPr>
           <w:p>
-            <w:pPr>
-              <w:jc w:val="right"/>
-            </w:pPr>
+            <w:r>
+              <w:t>Kyle Coapman</w:t>
+            </w:r>
           </w:p>
         </w:tc>
         <w:tc>
@@ -262,7 +262,14 @@
               <w:bottom w:val="single" w:sz="4" w:space="0" w:color="auto"/>
             </w:tcBorders>
           </w:tcPr>
-          <w:p/>
+          <w:p>
+            <w:r>
+              <w:rPr>
+                <w:highlight w:val="yellow"/>
+              </w:rPr>
+              <w:t>TBD</w:t>
+            </w:r>
+          </w:p>
         </w:tc>
       </w:tr>
       <w:tr>
@@ -303,9 +310,9 @@
             </w:tcBorders>
           </w:tcPr>
           <w:p>
-            <w:pPr>
-              <w:jc w:val="right"/>
-            </w:pPr>
+            <w:r>
+              <w:t>NSA WPHS</w:t>
+            </w:r>
           </w:p>
         </w:tc>
         <w:tc>
@@ -352,7 +359,20 @@
               <w:bottom w:val="single" w:sz="4" w:space="0" w:color="auto"/>
             </w:tcBorders>
           </w:tcPr>
-          <w:p/>
+          <w:p>
+            <w:r>
+              <w:t>12</w:t>
+            </w:r>
+            <w:r>
+              <w:rPr>
+                <w:vertAlign w:val="superscript"/>
+              </w:rPr>
+              <w:t>th</w:t>
+            </w:r>
+            <w:r>
+              <w:t>/AP Calculus BC</w:t>
+            </w:r>
+          </w:p>
         </w:tc>
       </w:tr>
       <w:tr>
@@ -393,7 +413,14 @@
               <w:top w:val="single" w:sz="4" w:space="0" w:color="auto"/>
             </w:tcBorders>
           </w:tcPr>
-          <w:p/>
+          <w:p>
+            <w:r>
+              <w:rPr>
+                <w:highlight w:val="yellow"/>
+              </w:rPr>
+              <w:t>TBD</w:t>
+            </w:r>
+          </w:p>
         </w:tc>
       </w:tr>
     </w:tbl>
@@ -427,7 +454,35 @@
         <w:rPr>
           <w:rFonts w:ascii="Calibri" w:eastAsia="Times New Roman" w:hAnsi="Calibri" w:cs="Times New Roman"/>
         </w:rPr>
-        <w:t xml:space="preserve"> 15-30 minutes of uncut instruction that represents you at your teaching best! Your instruction in this video should showcase your biggest learnings across your two years at Relay. In planning your instruction, you should proactively plan to demonstrate teaching techniques or mindsets from your strongest module from each </w:t>
+        <w:t xml:space="preserve"> 15-30 minutes of uncut instruction that represents you at your teaching best</w:t>
+      </w:r>
+      <w:proofErr w:type="gramStart"/>
+      <w:r>
+        <w:rPr>
+          <w:rFonts w:ascii="Calibri" w:eastAsia="Times New Roman" w:hAnsi="Calibri" w:cs="Times New Roman"/>
+        </w:rPr>
+        <w:t xml:space="preserve">! </w:t>
+      </w:r>
+      <w:proofErr w:type="gramEnd"/>
+      <w:r>
+        <w:rPr>
+          <w:rFonts w:ascii="Calibri" w:eastAsia="Times New Roman" w:hAnsi="Calibri" w:cs="Times New Roman"/>
+        </w:rPr>
+        <w:t>Your instruction in this video should showcase your biggest learnings across your two years at Relay</w:t>
+      </w:r>
+      <w:proofErr w:type="gramStart"/>
+      <w:r>
+        <w:rPr>
+          <w:rFonts w:ascii="Calibri" w:eastAsia="Times New Roman" w:hAnsi="Calibri" w:cs="Times New Roman"/>
+        </w:rPr>
+        <w:t xml:space="preserve">. </w:t>
+      </w:r>
+      <w:proofErr w:type="gramEnd"/>
+      <w:r>
+        <w:rPr>
+          <w:rFonts w:ascii="Calibri" w:eastAsia="Times New Roman" w:hAnsi="Calibri" w:cs="Times New Roman"/>
+        </w:rPr>
+        <w:t xml:space="preserve">In planning your instruction, you should proactively plan to demonstrate teaching techniques or mindsets from your strongest module from each </w:t>
       </w:r>
       <w:r>
         <w:rPr>
@@ -439,7 +494,21 @@
         <w:rPr>
           <w:rFonts w:ascii="Calibri" w:eastAsia="Times New Roman" w:hAnsi="Calibri" w:cs="Times New Roman"/>
         </w:rPr>
-        <w:t xml:space="preserve"> (Teaching Cycle, Self and Other People, Classroom Culture, Content). Then, you will w</w:t>
+        <w:t xml:space="preserve"> (Teaching Cycle, Self and Other People, Classroom Culture, Content)</w:t>
+      </w:r>
+      <w:proofErr w:type="gramStart"/>
+      <w:r>
+        <w:rPr>
+          <w:rFonts w:ascii="Calibri" w:eastAsia="Times New Roman" w:hAnsi="Calibri" w:cs="Times New Roman"/>
+        </w:rPr>
+        <w:t xml:space="preserve">. </w:t>
+      </w:r>
+      <w:proofErr w:type="gramEnd"/>
+      <w:r>
+        <w:rPr>
+          <w:rFonts w:ascii="Calibri" w:eastAsia="Times New Roman" w:hAnsi="Calibri" w:cs="Times New Roman"/>
+        </w:rPr>
+        <w:t>Then, you will w</w:t>
       </w:r>
       <w:r>
         <w:rPr>
@@ -850,11 +919,19 @@
               </w:rPr>
               <w:t xml:space="preserve"> in a future lesson</w:t>
             </w:r>
-            <w:r>
-              <w:rPr>
-                <w:rFonts w:ascii="Calibri" w:eastAsia="Times New Roman" w:hAnsi="Calibri" w:cs="Times New Roman"/>
-              </w:rPr>
-              <w:t>? (if applicable)</w:t>
+            <w:proofErr w:type="gramStart"/>
+            <w:r>
+              <w:rPr>
+                <w:rFonts w:ascii="Calibri" w:eastAsia="Times New Roman" w:hAnsi="Calibri" w:cs="Times New Roman"/>
+              </w:rPr>
+              <w:t xml:space="preserve">? </w:t>
+            </w:r>
+            <w:proofErr w:type="gramEnd"/>
+            <w:r>
+              <w:rPr>
+                <w:rFonts w:ascii="Calibri" w:eastAsia="Times New Roman" w:hAnsi="Calibri" w:cs="Times New Roman"/>
+              </w:rPr>
+              <w:t>(if applicable)</w:t>
             </w:r>
           </w:p>
         </w:tc>
@@ -1024,13 +1101,61 @@
                 <w:rFonts w:ascii="Calibri" w:eastAsia="Times New Roman" w:hAnsi="Calibri" w:cs="Times New Roman"/>
                 <w:i/>
               </w:rPr>
-              <w:t xml:space="preserve">from Checking for Understanding is my strongest skill/module in TC because the work I did in the module inspired me to become an Ask, Ask, Ask expert by planning this CFU into nearly every lesson I teach. In my fast paced lessons it’s imperative that I can quickly gather data when I don’t have time to invest in Everybody Writes. Before this module, I used mostly self-checks and gestures for quick CFU’s. Now I can use Ask, Ask, Ask to quickly gather </w:t>
-            </w:r>
+              <w:t xml:space="preserve">from Checking for Understanding is my strongest skill/module in TC because the work I did in the module inspired me to become an Ask, Ask, Ask expert by planning this CFU into nearly every lesson I teach. In my fast paced </w:t>
+            </w:r>
+            <w:proofErr w:type="gramStart"/>
             <w:r>
               <w:rPr>
                 <w:rFonts w:ascii="Calibri" w:eastAsia="Times New Roman" w:hAnsi="Calibri" w:cs="Times New Roman"/>
                 <w:i/>
               </w:rPr>
+              <w:t>lessons</w:t>
+            </w:r>
+            <w:proofErr w:type="gramEnd"/>
+            <w:r>
+              <w:rPr>
+                <w:rFonts w:ascii="Calibri" w:eastAsia="Times New Roman" w:hAnsi="Calibri" w:cs="Times New Roman"/>
+                <w:i/>
+              </w:rPr>
+              <w:t xml:space="preserve"> it’s imperative that I can quickly gather data when I don’t have time to invest in Everybody Writes. Before this module, I used mostly self-checks and gestures for quick CFU’s</w:t>
+            </w:r>
+            <w:proofErr w:type="gramStart"/>
+            <w:r>
+              <w:rPr>
+                <w:rFonts w:ascii="Calibri" w:eastAsia="Times New Roman" w:hAnsi="Calibri" w:cs="Times New Roman"/>
+                <w:i/>
+              </w:rPr>
+              <w:t xml:space="preserve">. </w:t>
+            </w:r>
+            <w:proofErr w:type="gramEnd"/>
+            <w:r>
+              <w:rPr>
+                <w:rFonts w:ascii="Calibri" w:eastAsia="Times New Roman" w:hAnsi="Calibri" w:cs="Times New Roman"/>
+                <w:i/>
+              </w:rPr>
+              <w:t xml:space="preserve">Now I can use Ask, Ask, </w:t>
+            </w:r>
+            <w:proofErr w:type="gramStart"/>
+            <w:r>
+              <w:rPr>
+                <w:rFonts w:ascii="Calibri" w:eastAsia="Times New Roman" w:hAnsi="Calibri" w:cs="Times New Roman"/>
+                <w:i/>
+              </w:rPr>
+              <w:t>Ask</w:t>
+            </w:r>
+            <w:proofErr w:type="gramEnd"/>
+            <w:r>
+              <w:rPr>
+                <w:rFonts w:ascii="Calibri" w:eastAsia="Times New Roman" w:hAnsi="Calibri" w:cs="Times New Roman"/>
+                <w:i/>
+              </w:rPr>
+              <w:t xml:space="preserve"> to quickly gather </w:t>
+            </w:r>
+            <w:r>
+              <w:rPr>
+                <w:rFonts w:ascii="Calibri" w:eastAsia="Times New Roman" w:hAnsi="Calibri" w:cs="Times New Roman"/>
+                <w:i/>
+              </w:rPr>
               <w:t>more r</w:t>
             </w:r>
             <w:r>
@@ -1094,13 +1219,29 @@
                 <w:rFonts w:ascii="Calibri" w:eastAsia="Times New Roman" w:hAnsi="Calibri" w:cs="Times New Roman"/>
                 <w:i/>
               </w:rPr>
-              <w:t xml:space="preserve">slow down to uncover misunderstanding. By responding to student understanding, more and more students finish the lesson mastering the objective, </w:t>
-            </w:r>
+              <w:t>slow down to uncover misunderstanding</w:t>
+            </w:r>
+            <w:proofErr w:type="gramStart"/>
             <w:r>
               <w:rPr>
                 <w:rFonts w:ascii="Calibri" w:eastAsia="Times New Roman" w:hAnsi="Calibri" w:cs="Times New Roman"/>
                 <w:i/>
               </w:rPr>
+              <w:t xml:space="preserve">. </w:t>
+            </w:r>
+            <w:proofErr w:type="gramEnd"/>
+            <w:r>
+              <w:rPr>
+                <w:rFonts w:ascii="Calibri" w:eastAsia="Times New Roman" w:hAnsi="Calibri" w:cs="Times New Roman"/>
+                <w:i/>
+              </w:rPr>
+              <w:t xml:space="preserve">By responding to student understanding, more and more students finish the lesson mastering the objective, </w:t>
+            </w:r>
+            <w:r>
+              <w:rPr>
+                <w:rFonts w:ascii="Calibri" w:eastAsia="Times New Roman" w:hAnsi="Calibri" w:cs="Times New Roman"/>
+                <w:i/>
+              </w:rPr>
               <w:t xml:space="preserve">thus </w:t>
             </w:r>
             <w:r>
@@ -1122,14 +1263,46 @@
                 <w:rFonts w:ascii="Calibri" w:eastAsia="Times New Roman" w:hAnsi="Calibri" w:cs="Times New Roman"/>
                 <w:i/>
               </w:rPr>
-              <w:t>astery. In this film, I use</w:t>
-            </w:r>
+              <w:t>astery</w:t>
+            </w:r>
+            <w:proofErr w:type="gramStart"/>
             <w:r>
               <w:rPr>
                 <w:rFonts w:ascii="Calibri" w:eastAsia="Times New Roman" w:hAnsi="Calibri" w:cs="Times New Roman"/>
                 <w:i/>
               </w:rPr>
-              <w:t xml:space="preserve"> Ask, Ask, Ask </w:t>
+              <w:t xml:space="preserve">. </w:t>
+            </w:r>
+            <w:proofErr w:type="gramEnd"/>
+            <w:r>
+              <w:rPr>
+                <w:rFonts w:ascii="Calibri" w:eastAsia="Times New Roman" w:hAnsi="Calibri" w:cs="Times New Roman"/>
+                <w:i/>
+              </w:rPr>
+              <w:t>In this film, I use</w:t>
+            </w:r>
+            <w:r>
+              <w:rPr>
+                <w:rFonts w:ascii="Calibri" w:eastAsia="Times New Roman" w:hAnsi="Calibri" w:cs="Times New Roman"/>
+                <w:i/>
+              </w:rPr>
+              <w:t xml:space="preserve"> Ask, Ask, </w:t>
+            </w:r>
+            <w:proofErr w:type="gramStart"/>
+            <w:r>
+              <w:rPr>
+                <w:rFonts w:ascii="Calibri" w:eastAsia="Times New Roman" w:hAnsi="Calibri" w:cs="Times New Roman"/>
+                <w:i/>
+              </w:rPr>
+              <w:t>Ask</w:t>
+            </w:r>
+            <w:proofErr w:type="gramEnd"/>
+            <w:r>
+              <w:rPr>
+                <w:rFonts w:ascii="Calibri" w:eastAsia="Times New Roman" w:hAnsi="Calibri" w:cs="Times New Roman"/>
+                <w:i/>
+              </w:rPr>
+              <w:t xml:space="preserve"> </w:t>
             </w:r>
             <w:r>
               <w:rPr>
@@ -1179,13 +1352,22 @@
                 <w:rFonts w:ascii="Calibri" w:eastAsia="Times New Roman" w:hAnsi="Calibri" w:cs="Times New Roman"/>
                 <w:i/>
               </w:rPr>
-              <w:t xml:space="preserve"> ready to go with the lesson, but the remaining quarter would likely need some small-group time or another example. </w:t>
-            </w:r>
+              <w:t xml:space="preserve"> ready to go with the lesson, but the remaining quarter would likely need some small-group time or another example</w:t>
+            </w:r>
+            <w:proofErr w:type="gramStart"/>
             <w:r>
               <w:rPr>
                 <w:rFonts w:ascii="Calibri" w:eastAsia="Times New Roman" w:hAnsi="Calibri" w:cs="Times New Roman"/>
                 <w:i/>
               </w:rPr>
+              <w:t xml:space="preserve">. </w:t>
+            </w:r>
+            <w:proofErr w:type="gramEnd"/>
+            <w:r>
+              <w:rPr>
+                <w:rFonts w:ascii="Calibri" w:eastAsia="Times New Roman" w:hAnsi="Calibri" w:cs="Times New Roman"/>
+                <w:i/>
+              </w:rPr>
               <w:t xml:space="preserve">Therefore, </w:t>
             </w:r>
             <w:r>
@@ -1207,8 +1389,17 @@
                 <w:rFonts w:ascii="Calibri" w:eastAsia="Times New Roman" w:hAnsi="Calibri" w:cs="Times New Roman"/>
                 <w:i/>
               </w:rPr>
-              <w:t xml:space="preserve"> plan in additional practice for those students in the moment and keep others moving. </w:t>
-            </w:r>
+              <w:t xml:space="preserve"> plan in additional practice for those students in the moment and keep others moving</w:t>
+            </w:r>
+            <w:proofErr w:type="gramStart"/>
+            <w:r>
+              <w:rPr>
+                <w:rFonts w:ascii="Calibri" w:eastAsia="Times New Roman" w:hAnsi="Calibri" w:cs="Times New Roman"/>
+                <w:i/>
+              </w:rPr>
+              <w:t xml:space="preserve">. </w:t>
+            </w:r>
+            <w:proofErr w:type="gramEnd"/>
           </w:p>
         </w:tc>
       </w:tr>
@@ -1649,7 +1840,25 @@
         <w:sz w:val="18"/>
         <w:szCs w:val="18"/>
       </w:rPr>
-      <w:t>Relay Graduate School of Education. All rights reserved</w:t>
+      <w:t>Relay Graduate School of Education</w:t>
+    </w:r>
+    <w:proofErr w:type="gramStart"/>
+    <w:r>
+      <w:rPr>
+        <w:color w:val="234B8D"/>
+        <w:sz w:val="18"/>
+        <w:szCs w:val="18"/>
+      </w:rPr>
+      <w:t xml:space="preserve">. </w:t>
+    </w:r>
+    <w:proofErr w:type="gramEnd"/>
+    <w:r>
+      <w:rPr>
+        <w:color w:val="234B8D"/>
+        <w:sz w:val="18"/>
+        <w:szCs w:val="18"/>
+      </w:rPr>
+      <w:t>All rights reserved</w:t>
     </w:r>
     <w:r>
       <w:rPr>
@@ -5385,6 +5594,7 @@
     <w:lsdException w:name="HTML Sample" w:semiHidden="1" w:unhideWhenUsed="1"/>
     <w:lsdException w:name="HTML Typewriter" w:semiHidden="1" w:unhideWhenUsed="1"/>
     <w:lsdException w:name="HTML Variable" w:semiHidden="1" w:unhideWhenUsed="1"/>
+    <w:lsdException w:name="Normal Table" w:semiHidden="1" w:unhideWhenUsed="1"/>
     <w:lsdException w:name="annotation subject" w:semiHidden="1" w:unhideWhenUsed="1"/>
     <w:lsdException w:name="No List" w:semiHidden="1" w:unhideWhenUsed="1"/>
     <w:lsdException w:name="Outline List 1" w:semiHidden="1" w:unhideWhenUsed="1"/>
@@ -5427,8 +5637,11 @@
     <w:lsdException w:name="Table Contemporary" w:semiHidden="1" w:unhideWhenUsed="1"/>
     <w:lsdException w:name="Table Elegant" w:semiHidden="1" w:unhideWhenUsed="1"/>
     <w:lsdException w:name="Table Professional" w:semiHidden="1" w:unhideWhenUsed="1"/>
+    <w:lsdException w:name="Table Subtle 1" w:semiHidden="1" w:unhideWhenUsed="1"/>
     <w:lsdException w:name="Table Subtle 2" w:semiHidden="1" w:unhideWhenUsed="1"/>
     <w:lsdException w:name="Table Web 1" w:semiHidden="1" w:unhideWhenUsed="1"/>
+    <w:lsdException w:name="Table Web 2" w:semiHidden="1" w:unhideWhenUsed="1"/>
+    <w:lsdException w:name="Table Web 3" w:semiHidden="1" w:unhideWhenUsed="1"/>
     <w:lsdException w:name="Balloon Text" w:semiHidden="1" w:unhideWhenUsed="1"/>
     <w:lsdException w:name="Table Grid" w:uiPriority="59"/>
     <w:lsdException w:name="Table Theme" w:semiHidden="1" w:unhideWhenUsed="1"/>
@@ -6256,7 +6469,7 @@
 </file>
 
 <file path=customXml/itemProps1.xml><?xml version="1.0" encoding="utf-8"?>
-<ds:datastoreItem xmlns:ds="http://schemas.openxmlformats.org/officeDocument/2006/customXml" ds:itemID="{A40FADC7-E3F6-470C-8569-7A611DB31B4C}">
+<ds:datastoreItem xmlns:ds="http://schemas.openxmlformats.org/officeDocument/2006/customXml" ds:itemID="{07221786-8346-4716-9A42-3E219A09E0D4}">
   <ds:schemaRefs>
     <ds:schemaRef ds:uri="http://schemas.openxmlformats.org/officeDocument/2006/bibliography"/>
   </ds:schemaRefs>

</xml_diff>